<commit_message>
Mise en commun du CDC
</commit_message>
<xml_diff>
--- a/Documentation/Annexe/MouseToHouse-CDC.docx
+++ b/Documentation/Annexe/MouseToHouse-CDC.docx
@@ -582,7 +582,26 @@
         <w:t>la version précédente</w:t>
       </w:r>
       <w:r>
-        <w:t xml:space="preserve"> mais il sera réorganisé avec les nouvelles exigences qui nous sont demandées. Ce site ne cherchera pas ses informations avec des données stockées en CSV mais cette fois ci nous devrons le faire avec une base de donnée.</w:t>
+        <w:t xml:space="preserve"> mais il sera réorganisé avec les nouvelles exigences qui nous sont demandées. Ce site ne cherchera pas ses informations avec des données stockées en CSV mais cette fois ci nous devrons le faire avec une base de donnée</w:t>
+      </w:r>
+      <w:r>
+        <w:t>s</w:t>
+      </w:r>
+      <w:r>
+        <w:t>.</w:t>
+      </w:r>
+    </w:p>
+    <w:p>
+      <w:r>
+        <w:t xml:space="preserve">//PAS DE MODULE OU SITE </w:t>
+      </w:r>
+      <w:proofErr w:type="spellStart"/>
+      <w:r>
+        <w:t>PASSé</w:t>
+      </w:r>
+      <w:proofErr w:type="spellEnd"/>
+      <w:r>
+        <w:t>, AUJOURDHUI POINT</w:t>
       </w:r>
     </w:p>
     <w:p>
@@ -597,10 +616,37 @@
     </w:p>
     <w:p>
       <w:r>
-        <w:t xml:space="preserve">Notre site, Mouse To House, est un site de revente de souris de 4 types ; Gaming, ergonomique, filaire et sans fil. Il sera basé sur notre ancien site mais nous allons retravailler entièrement l’arborescence de notre site, les derniers détails manquants de la dernière version que nous avons publiée ainsi que les bugs restants. Cette version sera la version finale de notre site web. </w:t>
+        <w:t>Notre site, M</w:t>
+      </w:r>
+      <w:r>
+        <w:t xml:space="preserve">ouse To House, est un site de </w:t>
+      </w:r>
+      <w:r>
+        <w:t xml:space="preserve">vente de souris de 4 types ; Gaming, ergonomique, filaire et sans fil. Il sera basé sur notre ancien site mais nous allons retravailler entièrement l’arborescence de notre site, les derniers détails manquants de la dernière version que nous avons publiée ainsi que les bugs restants. Cette version sera la version finale de notre site web. </w:t>
       </w:r>
       <w:r>
         <w:t>Dans ce site nous pourrons créer un compte et par la suite se connecter pour accéder aux différentes fonctionnalités de notre site.</w:t>
+      </w:r>
+    </w:p>
+    <w:p>
+      <w:r>
+        <w:t>//</w:t>
+      </w:r>
+      <w:r>
+        <w:t xml:space="preserve">PAS DE MODULE OU SITE </w:t>
+      </w:r>
+      <w:proofErr w:type="spellStart"/>
+      <w:r>
+        <w:t>PASSé</w:t>
+      </w:r>
+      <w:proofErr w:type="spellEnd"/>
+      <w:r>
+        <w:t>, AUJOURDHUI POINT</w:t>
+      </w:r>
+    </w:p>
+    <w:p>
+      <w:r>
+        <w:t>//POUR L’ARBORESCENCE TU DEMANDERAS AU PROF COMMENT CA SAPELLE</w:t>
       </w:r>
     </w:p>
     <w:p>
@@ -685,6 +731,11 @@
       </w:r>
     </w:p>
     <w:p>
+      <w:r>
+        <w:t>//QUOI COMME AUTRES DROITS DADMIN ????????????????</w:t>
+      </w:r>
+    </w:p>
+    <w:p>
       <w:pPr>
         <w:pStyle w:val="Paragraphedeliste"/>
         <w:numPr>
@@ -698,6 +749,9 @@
       <w:r>
         <w:t xml:space="preserve"> infos à partir d’une base de donnée</w:t>
       </w:r>
+      <w:r>
+        <w:t>s</w:t>
+      </w:r>
     </w:p>
     <w:p>
       <w:pPr>
@@ -744,16 +798,13 @@
         </w:numPr>
       </w:pPr>
       <w:r>
+        <w:lastRenderedPageBreak/>
         <w:t>Pouvoir supprimer des articles dans le panier</w:t>
       </w:r>
     </w:p>
     <w:p>
-      <w:pPr>
-        <w:spacing w:before="0" w:after="160" w:line="259" w:lineRule="auto"/>
-        <w:jc w:val="left"/>
-      </w:pPr>
-      <w:r>
-        <w:br w:type="page"/>
+      <w:r>
+        <w:t>//IL TE MANQUE DES FONCTIONALITES. REGARDE BIEN TOUTES LES VIEWS DU SITE</w:t>
       </w:r>
     </w:p>
     <w:p>
@@ -762,7 +813,6 @@
       </w:pPr>
       <w:bookmarkStart w:id="3" w:name="_Toc126240321"/>
       <w:r>
-        <w:lastRenderedPageBreak/>
         <w:t>Conclusion</w:t>
       </w:r>
       <w:bookmarkEnd w:id="3"/>
@@ -779,12 +829,29 @@
       </w:r>
       <w:r>
         <w:t xml:space="preserve"> </w:t>
+      </w:r>
+      <w:r>
+        <w:t>House est un site</w:t>
+      </w:r>
+      <w:r>
+        <w:t xml:space="preserve"> de E-commerce qui permettra de</w:t>
+      </w:r>
+      <w:r>
+        <w:t xml:space="preserve"> commander des articles qui seront stockés dans un base de donnée</w:t>
+      </w:r>
+      <w:r>
+        <w:t>s</w:t>
+      </w:r>
+      <w:r>
+        <w:t>. Nous serons trois jeunes étudiants qui travailleront sur le code et sur la documentation de ce projet. Le projet devra être rendu et prêt le 26 juin 2023.</w:t>
+      </w:r>
+    </w:p>
+    <w:p>
+      <w:r>
+        <w:t>//NE PAS OUBLIER DE METTRE A JOUR LA TABLE DE MATIERES</w:t>
       </w:r>
       <w:bookmarkStart w:id="4" w:name="_GoBack"/>
       <w:bookmarkEnd w:id="4"/>
-      <w:r>
-        <w:t>House est un site de E-commerce qui permettra des commander des articles qui seront stockés dans un base de donnée. Nous serons trois jeunes étudiants qui travailleront sur le code et sur la documentation de ce projet. Le projet devra être rendu et prêt le 26 juin 2023.</w:t>
-      </w:r>
     </w:p>
     <w:sectPr>
       <w:headerReference w:type="default" r:id="rId9"/>
@@ -1013,7 +1080,7 @@
               <w:noProof/>
               <w:sz w:val="22"/>
             </w:rPr>
-            <w:t>08.05.2023</w:t>
+            <w:t>10.05.2023</w:t>
           </w:r>
           <w:r>
             <w:rPr>
@@ -2295,7 +2362,7 @@
 </file>
 
 <file path=customXml/itemProps1.xml><?xml version="1.0" encoding="utf-8"?>
-<ds:datastoreItem xmlns:ds="http://schemas.openxmlformats.org/officeDocument/2006/customXml" ds:itemID="{C1B7DC54-C7CA-4306-AB0A-A0DFF395456B}">
+<ds:datastoreItem xmlns:ds="http://schemas.openxmlformats.org/officeDocument/2006/customXml" ds:itemID="{906C03BF-A1B8-4982-BD24-36F0662BD745}">
   <ds:schemaRefs>
     <ds:schemaRef ds:uri="http://schemas.openxmlformats.org/officeDocument/2006/bibliography"/>
   </ds:schemaRefs>

</xml_diff>

<commit_message>
Finish the specifications of requirements
</commit_message>
<xml_diff>
--- a/Documentation/Annexe/MouseToHouse-CDC.docx
+++ b/Documentation/Annexe/MouseToHouse-CDC.docx
@@ -6,6 +6,8 @@
       <w:pPr>
         <w:pStyle w:val="Titre"/>
       </w:pPr>
+      <w:bookmarkStart w:id="0" w:name="_GoBack"/>
+      <w:bookmarkEnd w:id="0"/>
     </w:p>
     <w:p>
       <w:pPr>
@@ -33,20 +35,30 @@
     <w:p>
       <w:pPr>
         <w:pStyle w:val="Sous-titre"/>
-      </w:pPr>
-      <w:r>
-        <w:t>Cahier des Charges</w:t>
+        <w:rPr>
+          <w:sz w:val="48"/>
+        </w:rPr>
+      </w:pPr>
+      <w:r>
+        <w:rPr>
+          <w:sz w:val="48"/>
+        </w:rPr>
+        <w:t>Specifications of requirements</w:t>
       </w:r>
     </w:p>
     <w:p>
       <w:pPr>
         <w:pStyle w:val="Sous-titre"/>
-      </w:pPr>
-      <w:proofErr w:type="spellStart"/>
-      <w:r>
+        <w:rPr>
+          <w:sz w:val="48"/>
+        </w:rPr>
+      </w:pPr>
+      <w:r>
+        <w:rPr>
+          <w:sz w:val="48"/>
+        </w:rPr>
         <w:t>ProjetWEB</w:t>
       </w:r>
-      <w:proofErr w:type="spellEnd"/>
     </w:p>
     <w:p>
       <w:r>
@@ -127,7 +139,15 @@
           <w:b/>
           <w:sz w:val="32"/>
         </w:rPr>
-        <w:t>Fait par :</w:t>
+        <w:t xml:space="preserve">Made by </w:t>
+      </w:r>
+      <w:r>
+        <w:rPr>
+          <w:rStyle w:val="Accentuation"/>
+          <w:b/>
+          <w:sz w:val="32"/>
+        </w:rPr>
+        <w:t>:</w:t>
       </w:r>
     </w:p>
     <w:p>
@@ -188,6 +208,7 @@
           <w:docPartUnique/>
         </w:docPartObj>
       </w:sdtPr>
+      <w:sdtEndPr/>
       <w:sdtContent>
         <w:p>
           <w:pPr>
@@ -197,7 +218,7 @@
             <w:rPr>
               <w:lang w:val="fr-FR"/>
             </w:rPr>
-            <w:t>Table des matières</w:t>
+            <w:t>Table of contents</w:t>
           </w:r>
         </w:p>
         <w:p>
@@ -237,7 +258,7 @@
             </w:rPr>
             <w:fldChar w:fldCharType="separate"/>
           </w:r>
-          <w:hyperlink w:anchor="_Toc135031872" w:history="1">
+          <w:hyperlink w:anchor="_Toc135233999" w:history="1">
             <w:r>
               <w:rPr>
                 <w:rStyle w:val="Lienhypertexte"/>
@@ -264,7 +285,7 @@
                 <w:noProof/>
                 <w:webHidden/>
               </w:rPr>
-              <w:instrText xml:space="preserve"> PAGEREF _Toc135031872 \h </w:instrText>
+              <w:instrText xml:space="preserve"> PAGEREF _Toc135233999 \h </w:instrText>
             </w:r>
             <w:r>
               <w:rPr>
@@ -308,7 +329,7 @@
               <w:lang w:eastAsia="fr-CH"/>
             </w:rPr>
           </w:pPr>
-          <w:hyperlink w:anchor="_Toc135031873" w:history="1">
+          <w:hyperlink w:anchor="_Toc135234000" w:history="1">
             <w:r>
               <w:rPr>
                 <w:rStyle w:val="Lienhypertexte"/>
@@ -335,7 +356,7 @@
                 <w:noProof/>
                 <w:webHidden/>
               </w:rPr>
-              <w:instrText xml:space="preserve"> PAGEREF _Toc135031873 \h </w:instrText>
+              <w:instrText xml:space="preserve"> PAGEREF _Toc135234000 \h </w:instrText>
             </w:r>
             <w:r>
               <w:rPr>
@@ -379,13 +400,13 @@
               <w:lang w:eastAsia="fr-CH"/>
             </w:rPr>
           </w:pPr>
-          <w:hyperlink w:anchor="_Toc135031874" w:history="1">
+          <w:hyperlink w:anchor="_Toc135234001" w:history="1">
             <w:r>
               <w:rPr>
                 <w:rStyle w:val="Lienhypertexte"/>
                 <w:noProof/>
               </w:rPr>
-              <w:t>Objectifs et fonctionnalités prévus</w:t>
+              <w:t>Planned objectives and functionalities</w:t>
             </w:r>
             <w:r>
               <w:rPr>
@@ -406,7 +427,7 @@
                 <w:noProof/>
                 <w:webHidden/>
               </w:rPr>
-              <w:instrText xml:space="preserve"> PAGEREF _Toc135031874 \h </w:instrText>
+              <w:instrText xml:space="preserve"> PAGEREF _Toc135234001 \h </w:instrText>
             </w:r>
             <w:r>
               <w:rPr>
@@ -450,7 +471,7 @@
               <w:lang w:eastAsia="fr-CH"/>
             </w:rPr>
           </w:pPr>
-          <w:hyperlink w:anchor="_Toc135031875" w:history="1">
+          <w:hyperlink w:anchor="_Toc135234002" w:history="1">
             <w:r>
               <w:rPr>
                 <w:rStyle w:val="Lienhypertexte"/>
@@ -477,7 +498,7 @@
                 <w:noProof/>
                 <w:webHidden/>
               </w:rPr>
-              <w:instrText xml:space="preserve"> PAGEREF _Toc135031875 \h </w:instrText>
+              <w:instrText xml:space="preserve"> PAGEREF _Toc135234002 \h </w:instrText>
             </w:r>
             <w:r>
               <w:rPr>
@@ -519,8 +540,6 @@
       </w:sdtContent>
     </w:sdt>
     <w:p>
-      <w:bookmarkStart w:id="0" w:name="_GoBack"/>
-      <w:bookmarkEnd w:id="0"/>
       <w:r>
         <w:br w:type="page"/>
       </w:r>
@@ -529,7 +548,7 @@
       <w:pPr>
         <w:pStyle w:val="Titre1"/>
       </w:pPr>
-      <w:bookmarkStart w:id="1" w:name="_Toc135031872"/>
+      <w:bookmarkStart w:id="1" w:name="_Toc135233999"/>
       <w:r>
         <w:lastRenderedPageBreak/>
         <w:t>Introduction</w:t>
@@ -538,142 +557,100 @@
     </w:p>
     <w:p>
       <w:r>
-        <w:t>Pour ce projet</w:t>
-      </w:r>
-      <w:r>
-        <w:t xml:space="preserve"> nous devons </w:t>
-      </w:r>
-      <w:r>
-        <w:t>créer un site web qui c</w:t>
-      </w:r>
-      <w:r>
-        <w:t>omporte une arborescence spéciale, une partie des fichiers seront visibles par les utilisateurs tandis que d’autres seront réserver aux développeurs</w:t>
-      </w:r>
-      <w:r>
-        <w:t>. Notre site se nommera Mouse To House et sera un site de vente de souris informatique.</w:t>
-      </w:r>
-      <w:r>
-        <w:t xml:space="preserve"> </w:t>
-      </w:r>
-      <w:r>
-        <w:t>Nous serons trois développeurs pour créer ce site et faire à côté de ça une documentation détaillée du projet.</w:t>
-      </w:r>
-      <w:r>
-        <w:t xml:space="preserve"> </w:t>
+        <w:t xml:space="preserve">For this project we need to create a website that has an ooless-framework, some of the files will be visible to users while others will be reserved for developers. </w:t>
+      </w:r>
+      <w:r>
+        <w:rPr>
+          <w:lang w:val="de-CH"/>
+        </w:rPr>
+        <w:t xml:space="preserve">Our site will be called Mouse To House and will be a site for selling computer mice. </w:t>
+      </w:r>
+      <w:r>
+        <w:t>We are three developers to create this site and make, in parallel, a detailed documentation of the project.</w:t>
       </w:r>
     </w:p>
     <w:p>
       <w:pPr>
         <w:pStyle w:val="Titre1"/>
       </w:pPr>
-      <w:bookmarkStart w:id="2" w:name="_Toc135031873"/>
+      <w:bookmarkStart w:id="2" w:name="_Toc135234000"/>
       <w:r>
         <w:t>Description</w:t>
       </w:r>
       <w:bookmarkEnd w:id="2"/>
     </w:p>
     <w:p>
-      <w:r>
-        <w:t>Notre site, M</w:t>
-      </w:r>
-      <w:r>
-        <w:t xml:space="preserve">ouse To House, est un site de </w:t>
-      </w:r>
-      <w:r>
-        <w:t>vente de souris de 4 types ; Gaming, e</w:t>
-      </w:r>
-      <w:r>
-        <w:t>rgonomique, filaire et sans fil</w:t>
-      </w:r>
-      <w:r>
-        <w:t xml:space="preserve">. </w:t>
-      </w:r>
-      <w:r>
-        <w:t>Dans ce site nous pourrons créer un compte et par la suite se connecter pour accéder aux différentes fonctionnalités de notre site.</w:t>
-      </w:r>
-      <w:r>
-        <w:t xml:space="preserve"> Et encore pleins d’autre fonctionnalités listée juste après. Il permettra de pouvoir accès aux produits et ensuite de les ajouter au panier si nous le souhaitons. Nous pourrons par la suite les commander si nous le souhaitons, une fausse commande sera mise en place car nous ne pourrons pas réellement commander de souris jusqu’à chez soi.</w:t>
+      <w:pPr>
+        <w:rPr>
+          <w:color w:val="000000" w:themeColor="text1"/>
+          <w:lang w:val="de-CH"/>
+        </w:rPr>
+      </w:pPr>
+      <w:r>
+        <w:rPr>
+          <w:color w:val="000000" w:themeColor="text1"/>
+        </w:rPr>
+        <w:t xml:space="preserve">Our site, Mouse To House, is a site of sale of mice of several different types. </w:t>
+      </w:r>
+      <w:r>
+        <w:rPr>
+          <w:color w:val="000000" w:themeColor="text1"/>
+          <w:lang w:val="de-CH"/>
+        </w:rPr>
+        <w:t>In this site we will be able to create an account and then log in to interact with all the different features available on our site. For this version of the site, we will not yet be able to order products, this is a feature that we will implement in a future version of the site.</w:t>
       </w:r>
     </w:p>
     <w:p>
       <w:pPr>
         <w:pStyle w:val="Titre1"/>
       </w:pPr>
-      <w:bookmarkStart w:id="3" w:name="_Toc135031874"/>
-      <w:r>
-        <w:t>Objectifs</w:t>
-      </w:r>
-      <w:r>
-        <w:t xml:space="preserve"> et fonctionnalités</w:t>
-      </w:r>
-      <w:r>
-        <w:t xml:space="preserve"> prévus</w:t>
+      <w:bookmarkStart w:id="3" w:name="_Toc135234001"/>
+      <w:r>
+        <w:t>Planned objectives and functionalities</w:t>
       </w:r>
       <w:bookmarkEnd w:id="3"/>
     </w:p>
     <w:p>
       <w:r>
-        <w:t>Voilà nos objectifs pour le site et fonctionnalités déjà prévus :</w:t>
-      </w:r>
-    </w:p>
-    <w:p>
-      <w:r>
-        <w:t>Une personne non-connectée pourra accéder à la page d’accueil, à la page des produits, à la page d’un produit, à la page d’aide, pourra se créer un compte ou bien se connecter à son compte.</w:t>
-      </w:r>
-    </w:p>
-    <w:p>
-      <w:r>
-        <w:t>U</w:t>
-      </w:r>
-      <w:r>
-        <w:t>ne personne connectée peut accéder au même fonctionnalité que la personne non-connectée sauf se connecter et créer un compte. Elle peut aussi accéder à sa page de profil, elle peut se déconnecter, ajouter un produit au panier, peut supprimer un produit du panier, procéder au payement du contenu du panier et envoyer une demande.</w:t>
-      </w:r>
-    </w:p>
-    <w:p>
-      <w:r>
-        <w:t>Un admin peut accéder à toutes les fonctionn</w:t>
-      </w:r>
-      <w:r>
-        <w:t>alités de la personne connectée, mais elle peut aussi modifier un produit et supprimer un produit.</w:t>
+        <w:t>These are our goals for the site and its intended functionality:</w:t>
+      </w:r>
+    </w:p>
+    <w:p>
+      <w:r>
+        <w:t>A person who is not logged in will be able to access the home page, product page, product detail page, help page, create an account or log in to their account.</w:t>
+      </w:r>
+    </w:p>
+    <w:p>
+      <w:r>
+        <w:t>A logged in person will be able to access the same features as a non-logged in person, with the exception of creating an account and logging in which will be replaced by their account details and logging out. They will also be able to add/delete products to the cart, proceed to payment of the cart contents and send a request.</w:t>
+      </w:r>
+    </w:p>
+    <w:p>
+      <w:r>
+        <w:t>An administrator will be able to access all the functionalities of the connected person, but he will also be able to modify / delete a product.</w:t>
       </w:r>
     </w:p>
     <w:p>
       <w:pPr>
         <w:pStyle w:val="Titre1"/>
       </w:pPr>
-      <w:bookmarkStart w:id="4" w:name="_Toc135031875"/>
+      <w:bookmarkStart w:id="4" w:name="_Toc135234002"/>
       <w:r>
         <w:t>Conclusion</w:t>
       </w:r>
       <w:bookmarkEnd w:id="4"/>
     </w:p>
     <w:p>
-      <w:r>
-        <w:t>Mouse</w:t>
-      </w:r>
-      <w:r>
-        <w:t xml:space="preserve"> </w:t>
-      </w:r>
-      <w:r>
-        <w:t>To</w:t>
-      </w:r>
-      <w:r>
-        <w:t xml:space="preserve"> </w:t>
-      </w:r>
-      <w:r>
-        <w:t>House est un site</w:t>
-      </w:r>
-      <w:r>
-        <w:t xml:space="preserve"> de E-commerce qui permettra de</w:t>
-      </w:r>
-      <w:r>
-        <w:t xml:space="preserve"> commander des articles qui seront stockés dans un base de donnée</w:t>
-      </w:r>
-      <w:r>
-        <w:t>s</w:t>
-      </w:r>
-      <w:r>
-        <w:t>. Nous serons trois jeunes étudiants qui travailleront sur le code et sur la documentation de ce projet. Le projet devra être rendu et prêt le 26 juin 2023.</w:t>
+      <w:pPr>
+        <w:rPr>
+          <w:lang w:val="de-CH"/>
+        </w:rPr>
+      </w:pPr>
+      <w:r>
+        <w:rPr>
+          <w:lang w:val="de-CH"/>
+        </w:rPr>
+        <w:t>Mouse To House is an E-commerce website that will allow you to order items that will be stored in a database. We are three young students who will work on the code and the documentation of this project. The project will have to be up and running by June 26, 2023.</w:t>
       </w:r>
     </w:p>
     <w:sectPr>
@@ -885,7 +862,7 @@
               <w:noProof/>
               <w:sz w:val="22"/>
             </w:rPr>
-            <w:t>15.05.2023</w:t>
+            <w:t>17.05.2023</w:t>
           </w:r>
           <w:r>
             <w:rPr>
@@ -929,7 +906,7 @@
   <w:tbl>
     <w:tblPr>
       <w:tblStyle w:val="Grilledutableau"/>
-      <w:tblW w:w="0" w:type="auto"/>
+      <w:tblW w:w="9395" w:type="dxa"/>
       <w:tblBorders>
         <w:top w:val="none" w:sz="0" w:space="0" w:color="auto"/>
         <w:left w:val="none" w:sz="0" w:space="0" w:color="auto"/>
@@ -941,14 +918,17 @@
       <w:tblLook w:val="04A0" w:firstRow="1" w:lastRow="0" w:firstColumn="1" w:lastColumn="0" w:noHBand="0" w:noVBand="1"/>
     </w:tblPr>
     <w:tblGrid>
-      <w:gridCol w:w="3020"/>
-      <w:gridCol w:w="3021"/>
-      <w:gridCol w:w="3021"/>
+      <w:gridCol w:w="3131"/>
+      <w:gridCol w:w="3132"/>
+      <w:gridCol w:w="3132"/>
     </w:tblGrid>
     <w:tr>
+      <w:trPr>
+        <w:trHeight w:val="481"/>
+      </w:trPr>
       <w:tc>
         <w:tcPr>
-          <w:tcW w:w="3020" w:type="dxa"/>
+          <w:tcW w:w="3131" w:type="dxa"/>
           <w:vAlign w:val="center"/>
         </w:tcPr>
         <w:p>
@@ -958,19 +938,17 @@
               <w:sz w:val="22"/>
             </w:rPr>
           </w:pPr>
-          <w:proofErr w:type="spellStart"/>
           <w:r>
             <w:rPr>
               <w:sz w:val="22"/>
             </w:rPr>
             <w:t>ProjetWEB</w:t>
           </w:r>
-          <w:proofErr w:type="spellEnd"/>
         </w:p>
       </w:tc>
       <w:tc>
         <w:tcPr>
-          <w:tcW w:w="3021" w:type="dxa"/>
+          <w:tcW w:w="3132" w:type="dxa"/>
           <w:vAlign w:val="center"/>
         </w:tcPr>
         <w:p>
@@ -981,13 +959,13 @@
       </w:tc>
       <w:tc>
         <w:tcPr>
-          <w:tcW w:w="3021" w:type="dxa"/>
+          <w:tcW w:w="3132" w:type="dxa"/>
           <w:vAlign w:val="center"/>
         </w:tcPr>
         <w:p>
           <w:pPr>
             <w:pStyle w:val="En-tte"/>
-            <w:jc w:val="right"/>
+            <w:jc w:val="center"/>
             <w:rPr>
               <w:sz w:val="22"/>
             </w:rPr>
@@ -996,7 +974,7 @@
             <w:rPr>
               <w:sz w:val="22"/>
             </w:rPr>
-            <w:t>Cahier des charges</w:t>
+            <w:t>Specification of requirements</w:t>
           </w:r>
         </w:p>
       </w:tc>
@@ -2167,7 +2145,7 @@
 </file>
 
 <file path=customXml/itemProps1.xml><?xml version="1.0" encoding="utf-8"?>
-<ds:datastoreItem xmlns:ds="http://schemas.openxmlformats.org/officeDocument/2006/customXml" ds:itemID="{7994DB33-4AE5-4425-AA72-8474E64A2C84}">
+<ds:datastoreItem xmlns:ds="http://schemas.openxmlformats.org/officeDocument/2006/customXml" ds:itemID="{362F618C-E9D1-488E-B7E3-D7384A0738DD}">
   <ds:schemaRefs>
     <ds:schemaRef ds:uri="http://schemas.openxmlformats.org/officeDocument/2006/bibliography"/>
   </ds:schemaRefs>

</xml_diff>